<commit_message>
finished the work in vs
</commit_message>
<xml_diff>
--- a/Ozan Akgul.docx
+++ b/Ozan Akgul.docx
@@ -2882,9 +2882,163 @@
     <w:p>
       <w:pPr>
         <w:rPr>
-          <w:lang w:val="en-150"/>
-        </w:rPr>
-      </w:pPr>
+          <w:noProof/>
+        </w:rPr>
+      </w:pPr>
+      <w:r>
+        <w:rPr>
+          <w:lang w:val="en-150"/>
+        </w:rPr>
+        <w:lastRenderedPageBreak/>
+        <w:drawing>
+          <wp:inline distT="0" distB="0" distL="0" distR="0" wp14:anchorId="2389DB8C" wp14:editId="7AB8504A">
+            <wp:extent cx="2766300" cy="1051651"/>
+            <wp:effectExtent l="0" t="0" r="0" b="0"/>
+            <wp:docPr id="869723770" name="Picture 1" descr="A picture containing text, screenshot, font&#10;&#10;Description automatically generated"/>
+            <wp:cNvGraphicFramePr>
+              <a:graphicFrameLocks xmlns:a="http://schemas.openxmlformats.org/drawingml/2006/main" noChangeAspect="1"/>
+            </wp:cNvGraphicFramePr>
+            <a:graphic xmlns:a="http://schemas.openxmlformats.org/drawingml/2006/main">
+              <a:graphicData uri="http://schemas.openxmlformats.org/drawingml/2006/picture">
+                <pic:pic xmlns:pic="http://schemas.openxmlformats.org/drawingml/2006/picture">
+                  <pic:nvPicPr>
+                    <pic:cNvPr id="869723770" name="Picture 1" descr="A picture containing text, screenshot, font&#10;&#10;Description automatically generated"/>
+                    <pic:cNvPicPr/>
+                  </pic:nvPicPr>
+                  <pic:blipFill>
+                    <a:blip r:embed="rId25"/>
+                    <a:stretch>
+                      <a:fillRect/>
+                    </a:stretch>
+                  </pic:blipFill>
+                  <pic:spPr>
+                    <a:xfrm>
+                      <a:off x="0" y="0"/>
+                      <a:ext cx="2766300" cy="1051651"/>
+                    </a:xfrm>
+                    <a:prstGeom prst="rect">
+                      <a:avLst/>
+                    </a:prstGeom>
+                  </pic:spPr>
+                </pic:pic>
+              </a:graphicData>
+            </a:graphic>
+          </wp:inline>
+        </w:drawing>
+      </w:r>
+      <w:r>
+        <w:rPr>
+          <w:noProof/>
+        </w:rPr>
+        <w:t xml:space="preserve"> </w:t>
+      </w:r>
+      <w:r>
+        <w:rPr>
+          <w:noProof/>
+        </w:rPr>
+        <w:drawing>
+          <wp:inline distT="0" distB="0" distL="0" distR="0" wp14:anchorId="1D96CFDD" wp14:editId="3DB11732">
+            <wp:extent cx="1066892" cy="868755"/>
+            <wp:effectExtent l="0" t="0" r="0" b="7620"/>
+            <wp:docPr id="1464888309" name="Picture 1" descr="A picture containing text, font, screenshot, graphics&#10;&#10;Description automatically generated"/>
+            <wp:cNvGraphicFramePr>
+              <a:graphicFrameLocks xmlns:a="http://schemas.openxmlformats.org/drawingml/2006/main" noChangeAspect="1"/>
+            </wp:cNvGraphicFramePr>
+            <a:graphic xmlns:a="http://schemas.openxmlformats.org/drawingml/2006/main">
+              <a:graphicData uri="http://schemas.openxmlformats.org/drawingml/2006/picture">
+                <pic:pic xmlns:pic="http://schemas.openxmlformats.org/drawingml/2006/picture">
+                  <pic:nvPicPr>
+                    <pic:cNvPr id="1464888309" name="Picture 1" descr="A picture containing text, font, screenshot, graphics&#10;&#10;Description automatically generated"/>
+                    <pic:cNvPicPr/>
+                  </pic:nvPicPr>
+                  <pic:blipFill>
+                    <a:blip r:embed="rId26"/>
+                    <a:stretch>
+                      <a:fillRect/>
+                    </a:stretch>
+                  </pic:blipFill>
+                  <pic:spPr>
+                    <a:xfrm>
+                      <a:off x="0" y="0"/>
+                      <a:ext cx="1066892" cy="868755"/>
+                    </a:xfrm>
+                    <a:prstGeom prst="rect">
+                      <a:avLst/>
+                    </a:prstGeom>
+                  </pic:spPr>
+                </pic:pic>
+              </a:graphicData>
+            </a:graphic>
+          </wp:inline>
+        </w:drawing>
+      </w:r>
+    </w:p>
+    <w:p>
+      <w:pPr>
+        <w:rPr>
+          <w:lang w:val="en-150"/>
+        </w:rPr>
+      </w:pPr>
+      <w:r>
+        <w:rPr>
+          <w:lang w:val="en-150"/>
+        </w:rPr>
+        <w:drawing>
+          <wp:inline distT="0" distB="0" distL="0" distR="0" wp14:anchorId="3C550E34" wp14:editId="260EBEB4">
+            <wp:extent cx="2202371" cy="1196444"/>
+            <wp:effectExtent l="0" t="0" r="7620" b="3810"/>
+            <wp:docPr id="1952066198" name="Picture 1" descr="A picture containing text, font, screenshot, design&#10;&#10;Description automatically generated"/>
+            <wp:cNvGraphicFramePr>
+              <a:graphicFrameLocks xmlns:a="http://schemas.openxmlformats.org/drawingml/2006/main" noChangeAspect="1"/>
+            </wp:cNvGraphicFramePr>
+            <a:graphic xmlns:a="http://schemas.openxmlformats.org/drawingml/2006/main">
+              <a:graphicData uri="http://schemas.openxmlformats.org/drawingml/2006/picture">
+                <pic:pic xmlns:pic="http://schemas.openxmlformats.org/drawingml/2006/picture">
+                  <pic:nvPicPr>
+                    <pic:cNvPr id="1952066198" name="Picture 1" descr="A picture containing text, font, screenshot, design&#10;&#10;Description automatically generated"/>
+                    <pic:cNvPicPr/>
+                  </pic:nvPicPr>
+                  <pic:blipFill>
+                    <a:blip r:embed="rId27"/>
+                    <a:stretch>
+                      <a:fillRect/>
+                    </a:stretch>
+                  </pic:blipFill>
+                  <pic:spPr>
+                    <a:xfrm>
+                      <a:off x="0" y="0"/>
+                      <a:ext cx="2202371" cy="1196444"/>
+                    </a:xfrm>
+                    <a:prstGeom prst="rect">
+                      <a:avLst/>
+                    </a:prstGeom>
+                  </pic:spPr>
+                </pic:pic>
+              </a:graphicData>
+            </a:graphic>
+          </wp:inline>
+        </w:drawing>
+      </w:r>
+    </w:p>
+    <w:p>
+      <w:pPr>
+        <w:rPr>
+          <w:lang w:val="en-150"/>
+        </w:rPr>
+      </w:pPr>
+    </w:p>
+    <w:p>
+      <w:pPr>
+        <w:rPr>
+          <w:lang w:val="en-150"/>
+        </w:rPr>
+      </w:pPr>
+      <w:r>
+        <w:rPr>
+          <w:lang w:val="en-150"/>
+        </w:rPr>
+        <w:t>Init funzione come è inteso ma rifa tutto quello che fa reset e spreca potenza di calcolo</w:t>
+      </w:r>
     </w:p>
     <w:p>
       <w:pPr>

</xml_diff>